<commit_message>
Response to Recommendation 5.
</commit_message>
<xml_diff>
--- a/Response to reviewers.docx
+++ b/Response to reviewers.docx
@@ -423,15 +423,15 @@
           <w:color w:val="000000"/>
           <w:sz w:val="24"/>
         </w:rPr>
-        <w:t xml:space="preserve">tinal oxygenation. RP has received more sustained modelling attention than any other retinal disease, while non-nAMD has received attention from some important studies and is ripe for future modelling work. Concerning the proportion of ocular diseases that are vascular impairments, we could not find a simple answer to this question so we will refrain from making conjunctures.</w:t>
+        <w:t xml:space="preserve">tinal oxygenation. RP has received more sustained modelling attention than any other retinal disease, while non-nAMD has r</w:t>
       </w:r>
       <w:r>
         <w:rPr>
           <w:rFonts w:ascii="Times New Roman" w:hAnsi="Times New Roman" w:eastAsia="Times New Roman" w:cs="Times New Roman"/>
           <w:color w:val="000000"/>
           <w:sz w:val="24"/>
-          <w:highlight w:val="none"/>
-        </w:rPr>
+        </w:rPr>
+        <w:t xml:space="preserve">eceived attention from some important studies and is ripe for future modelling work. Concerning the proportion of ocular diseases that are vascular impairments, we could not find a simple answer to this question so we will refrain from making conjunctures.</w:t>
       </w:r>
       <w:r>
         <w:rPr>
@@ -442,36 +442,7 @@
           <w:highlight w:val="none"/>
         </w:rPr>
       </w:r>
-      <w:r>
-        <w:rPr>
-          <w:rFonts w:ascii="Times New Roman" w:hAnsi="Times New Roman" w:cs="Times New Roman"/>
-          <w:b/>
-          <w:bCs/>
-          <w:sz w:val="24"/>
-          <w:szCs w:val="24"/>
-          <w:highlight w:val="none"/>
-        </w:rPr>
-      </w:r>
-      <w:r>
-        <w:rPr>
-          <w:rFonts w:ascii="Times New Roman" w:hAnsi="Times New Roman" w:cs="Times New Roman"/>
-          <w:b/>
-          <w:bCs/>
-          <w:sz w:val="24"/>
-          <w:szCs w:val="24"/>
-          <w:highlight w:val="none"/>
-        </w:rPr>
-      </w:r>
       <w:r/>
-      <w:r>
-        <w:rPr>
-          <w:rFonts w:ascii="Times New Roman" w:hAnsi="Times New Roman" w:eastAsia="Times New Roman" w:cs="Times New Roman"/>
-          <w:color w:val="000000"/>
-          <w:sz w:val="24"/>
-          <w:szCs w:val="24"/>
-          <w:highlight w:val="none"/>
-        </w:rPr>
-      </w:r>
     </w:p>
     <w:p>
       <w:pPr>
@@ -776,13 +747,24 @@
       <w:r>
         <w:rPr>
           <w:rFonts w:ascii="Times New Roman" w:hAnsi="Times New Roman" w:cs="Times New Roman"/>
+          <w:b/>
+          <w:bCs/>
+          <w:sz w:val="24"/>
+          <w:szCs w:val="24"/>
+          <w:highlight w:val="none"/>
+        </w:rPr>
+        <w:t xml:space="preserve">Response</w:t>
+      </w:r>
+      <w:r>
+        <w:rPr>
+          <w:rFonts w:ascii="Times New Roman" w:hAnsi="Times New Roman" w:cs="Times New Roman"/>
           <w:b w:val="0"/>
           <w:bCs w:val="0"/>
           <w:sz w:val="24"/>
           <w:szCs w:val="24"/>
           <w:highlight w:val="none"/>
         </w:rPr>
-        <w:t xml:space="preserve">Response: </w:t>
+        <w:t xml:space="preserve">: </w:t>
       </w:r>
       <w:r>
         <w:rPr>
@@ -890,13 +872,24 @@
       <w:r>
         <w:rPr>
           <w:rFonts w:ascii="Times New Roman" w:hAnsi="Times New Roman" w:cs="Times New Roman"/>
+          <w:b/>
+          <w:bCs/>
+          <w:sz w:val="24"/>
+          <w:szCs w:val="24"/>
+          <w:highlight w:val="none"/>
+        </w:rPr>
+        <w:t xml:space="preserve">Response</w:t>
+      </w:r>
+      <w:r>
+        <w:rPr>
+          <w:rFonts w:ascii="Times New Roman" w:hAnsi="Times New Roman" w:cs="Times New Roman"/>
           <w:b w:val="0"/>
           <w:bCs w:val="0"/>
           <w:sz w:val="24"/>
           <w:szCs w:val="24"/>
           <w:highlight w:val="none"/>
         </w:rPr>
-        <w:t xml:space="preserve">Response: </w:t>
+        <w:t xml:space="preserve">: </w:t>
       </w:r>
       <w:r>
         <w:rPr>
@@ -907,8 +900,65 @@
           <w:szCs w:val="24"/>
           <w:highlight w:val="none"/>
         </w:rPr>
+        <w:t xml:space="preserve">We chose not to merge sections 2.2 with section 6 as we thought that Section 2.2 offers additional information that may help a non-retinal specialist reader to understand the diseases described in-between. We are aware of the similitude between Sections 4.2 and 6. The rationale for keeping them separated is that Section 6 is meant to describe the intervention explicitly and study the effects of varying procedure parameters</w:t>
+      </w:r>
+      <w:r>
+        <w:rPr>
+          <w:rFonts w:ascii="Times New Roman" w:hAnsi="Times New Roman" w:cs="Times New Roman"/>
+          <w:b w:val="0"/>
+          <w:bCs w:val="0"/>
+          <w:sz w:val="24"/>
+          <w:szCs w:val="24"/>
+          <w:highlight w:val="none"/>
+        </w:rPr>
+        <w:t xml:space="preserve">. On the other hand, Section 4.2 describes the interactions between drugs and metabolism (i.e., VEGF-antiVEGF bindings, </w:t>
+      </w:r>
+      <w:r>
+        <w:rPr>
+          <w:rFonts w:ascii="Times New Roman" w:hAnsi="Times New Roman" w:cs="Times New Roman"/>
+          <w:b w:val="0"/>
+          <w:bCs w:val="0"/>
+          <w:i/>
+          <w:iCs/>
+          <w:sz w:val="24"/>
+          <w:szCs w:val="24"/>
+          <w:highlight w:val="none"/>
+        </w:rPr>
+        <w:t xml:space="preserve">in vivo </w:t>
+      </w:r>
+      <w:r>
+        <w:rPr>
+          <w:rFonts w:ascii="Times New Roman" w:hAnsi="Times New Roman" w:cs="Times New Roman"/>
+          <w:b w:val="0"/>
+          <w:bCs w:val="0"/>
+          <w:sz w:val="24"/>
+          <w:szCs w:val="24"/>
+          <w:highlight w:val="none"/>
+        </w:rPr>
+        <w:t xml:space="preserve">drug </w:t>
+      </w:r>
+      <w:r>
+        <w:rPr>
+          <w:rFonts w:ascii="Times New Roman" w:hAnsi="Times New Roman" w:cs="Times New Roman"/>
+          <w:b w:val="0"/>
+          <w:bCs w:val="0"/>
+          <w:sz w:val="24"/>
+          <w:szCs w:val="24"/>
+          <w:highlight w:val="none"/>
+        </w:rPr>
+        <w:t xml:space="preserve">parameters, treatment outcome) and the intervention is not explicitly modelled. Furthermore, models Section 4.2 are limited to the context of nAMD and DR while models in Section 6 may be more general, though a good proportion is specific to nAMD. Given the large amount of literature in both cases, we wanted to avoid having an inbalance by putting them together. </w:t>
       </w:r>
       <w:r/>
+      <w:r>
+        <w:rPr>
+          <w:rFonts w:ascii="Times New Roman" w:hAnsi="Times New Roman" w:cs="Times New Roman"/>
+          <w:b w:val="0"/>
+          <w:bCs w:val="0"/>
+          <w:sz w:val="24"/>
+          <w:szCs w:val="24"/>
+          <w:highlight w:val="none"/>
+        </w:rPr>
+      </w:r>
     </w:p>
     <w:p>
       <w:pPr>

</xml_diff>

<commit_message>
Proof-read edits of Sections 2-6.
</commit_message>
<xml_diff>
--- a/Response to reviewers.docx
+++ b/Response to reviewers.docx
@@ -900,7 +900,7 @@
           <w:szCs w:val="24"/>
           <w:highlight w:val="none"/>
         </w:rPr>
-        <w:t xml:space="preserve">We chose not to merge sections 2.2 with section 6 as we thought that Section 2.2 offers additional information that may help a non-retinal specialist reader to understand the diseases described in-between. We are aware of the similitude between Sections 4.2 and 6. The rationale for keeping them separated is that Section 6 is meant to describe the intervention explicitly and study the effects of varying procedure parameters</w:t>
+        <w:t xml:space="preserve">We chose not to merge sections 2.2 with section 6 as we thought that Section 2.2 offers additional information that may help a non-retinal specialist reader to understand the diseases described in-between. We are aware of the similitude between Sections 4.2 and 6. The rationale for keeping them separated is that Section 6 is meant to describe the intervention explicitly and study the effects of varying procedure parameters (e.g., location and speed of injection, controlled release...)</w:t>
       </w:r>
       <w:r>
         <w:rPr>
@@ -946,7 +946,7 @@
           <w:szCs w:val="24"/>
           <w:highlight w:val="none"/>
         </w:rPr>
-        <w:t xml:space="preserve">parameters, treatment outcome) and the intervention is not explicitly modelled. Furthermore, models Section 4.2 are limited to the context of nAMD and DR while models in Section 6 may be more general, though a good proportion is specific to nAMD. Given the large amount of literature in both cases, we wanted to avoid having an inbalance by putting them together. </w:t>
+        <w:t xml:space="preserve">parameters, treatment outcome) and the intervention is not explicitly modelled. Furthermore, models Section 4.2 are limited to the context of nAMD and DR while models in Section 6 may be more general, though a good proportion is specific to nAMD. Given the large amount of literature in both sections, we also wanted to avoid having an imbalance by putting them together. </w:t>
       </w:r>
       <w:r/>
       <w:r>

</xml_diff>